<commit_message>
add vscode extensions err methord code --install-extension vscodevim.vim
</commit_message>
<xml_diff>
--- a/vscode使用学习1812.docx
+++ b/vscode使用学习1812.docx
@@ -143,11 +143,11 @@
         </w:rPr>
       </w:pPr>
       <w:bookmarkStart w:id="0" w:name="_Toc262064942"/>
-      <w:bookmarkStart w:id="1" w:name="_Toc261695782"/>
-      <w:bookmarkStart w:id="2" w:name="_Toc295497817"/>
-      <w:bookmarkStart w:id="3" w:name="_Toc261112287"/>
-      <w:bookmarkStart w:id="4" w:name="_Toc295291030"/>
-      <w:bookmarkStart w:id="5" w:name="_Toc261695909"/>
+      <w:bookmarkStart w:id="1" w:name="_Toc261695909"/>
+      <w:bookmarkStart w:id="2" w:name="_Toc295291030"/>
+      <w:bookmarkStart w:id="3" w:name="_Toc295497817"/>
+      <w:bookmarkStart w:id="4" w:name="_Toc261695782"/>
+      <w:bookmarkStart w:id="5" w:name="_Toc261112287"/>
       <w:r>
         <w:rPr>
           <w:rFonts w:hint="eastAsia" w:ascii="微软雅黑" w:hAnsi="微软雅黑"/>
@@ -819,8 +819,6 @@
         </w:rPr>
         <w:br w:type="page"/>
       </w:r>
-      <w:bookmarkStart w:id="10" w:name="_GoBack"/>
-      <w:bookmarkEnd w:id="10"/>
     </w:p>
     <w:p>
       <w:pPr>
@@ -2415,16 +2413,7 @@
         <w:ind w:firstLine="420" w:firstLineChars="0"/>
       </w:pPr>
       <w:r>
-        <w:t>第</w:t>
-      </w:r>
-      <w:r>
-        <w:t>2</w:t>
-      </w:r>
-      <w:r>
-        <w:t>步：</w:t>
-      </w:r>
-      <w:r>
-        <w:t>继续alt+shift+鼠标左键，选择即将粘贴的一列，一条线，</w:t>
+        <w:t>第2步：继续alt+shift+鼠标左键，选择即将粘贴的一列，一条线，</w:t>
       </w:r>
     </w:p>
     <w:p>
@@ -2491,24 +2480,236 @@
         <w:jc w:val="both"/>
       </w:pPr>
       <w:r>
-        <w:t>第</w:t>
-      </w:r>
-      <w:r>
-        <w:t>3</w:t>
-      </w:r>
-      <w:r>
-        <w:t>步：</w:t>
-      </w:r>
-      <w:r>
-        <w:t>Ctrl+v粘贴，</w:t>
-      </w:r>
-    </w:p>
-    <w:p>
-      <w:pPr>
-        <w:jc w:val="both"/>
-      </w:pPr>
-    </w:p>
-    <w:p/>
+        <w:t>第3步：Ctrl+v粘贴，</w:t>
+      </w:r>
+    </w:p>
+    <w:p>
+      <w:pPr>
+        <w:pStyle w:val="6"/>
+        <w:numPr>
+          <w:ilvl w:val="3"/>
+          <w:numId w:val="1"/>
+        </w:numPr>
+        <w:adjustRightInd w:val="0"/>
+        <w:snapToGrid w:val="0"/>
+        <w:spacing w:before="0" w:after="0" w:line="240" w:lineRule="auto"/>
+        <w:rPr>
+          <w:b w:val="0"/>
+          <w:sz w:val="24"/>
+          <w:szCs w:val="24"/>
+        </w:rPr>
+      </w:pPr>
+      <w:r>
+        <w:rPr>
+          <w:b w:val="0"/>
+          <w:sz w:val="24"/>
+          <w:szCs w:val="24"/>
+        </w:rPr>
+        <w:t xml:space="preserve"> vscode当extension扩展链接不上网时，如何安装插件</w:t>
+      </w:r>
+    </w:p>
+    <w:p>
+      <w:pPr>
+        <w:rPr>
+          <w:b w:val="0"/>
+          <w:sz w:val="24"/>
+          <w:szCs w:val="24"/>
+        </w:rPr>
+      </w:pPr>
+    </w:p>
+    <w:p>
+      <w:pPr>
+        <w:rPr>
+          <w:b w:val="0"/>
+          <w:sz w:val="24"/>
+          <w:szCs w:val="24"/>
+        </w:rPr>
+      </w:pPr>
+      <w:r>
+        <w:rPr>
+          <w:b w:val="0"/>
+          <w:sz w:val="24"/>
+          <w:szCs w:val="24"/>
+        </w:rPr>
+        <w:t>比如要安装vim插件，</w:t>
+      </w:r>
+      <w:r>
+        <w:rPr>
+          <w:b w:val="0"/>
+          <w:sz w:val="24"/>
+          <w:szCs w:val="24"/>
+        </w:rPr>
+        <w:t>直接在终端输入</w:t>
+      </w:r>
+    </w:p>
+    <w:p>
+      <w:pPr>
+        <w:rPr>
+          <w:b w:val="0"/>
+          <w:sz w:val="24"/>
+          <w:szCs w:val="24"/>
+        </w:rPr>
+      </w:pPr>
+      <w:r>
+        <w:rPr>
+          <w:b w:val="0"/>
+          <w:sz w:val="24"/>
+          <w:szCs w:val="24"/>
+        </w:rPr>
+        <w:t>code --install-extension vscodevim.vim</w:t>
+      </w:r>
+    </w:p>
+    <w:p>
+      <w:pPr>
+        <w:rPr>
+          <w:b w:val="0"/>
+          <w:sz w:val="24"/>
+          <w:szCs w:val="24"/>
+        </w:rPr>
+      </w:pPr>
+    </w:p>
+    <w:p>
+      <w:pPr>
+        <w:pStyle w:val="6"/>
+        <w:numPr>
+          <w:ilvl w:val="3"/>
+          <w:numId w:val="1"/>
+        </w:numPr>
+        <w:adjustRightInd w:val="0"/>
+        <w:snapToGrid w:val="0"/>
+        <w:spacing w:before="0" w:after="0" w:line="240" w:lineRule="auto"/>
+        <w:rPr>
+          <w:b w:val="0"/>
+          <w:sz w:val="24"/>
+          <w:szCs w:val="24"/>
+        </w:rPr>
+      </w:pPr>
+      <w:r>
+        <w:rPr>
+          <w:b w:val="0"/>
+          <w:sz w:val="24"/>
+          <w:szCs w:val="24"/>
+        </w:rPr>
+        <w:t xml:space="preserve"> </w:t>
+      </w:r>
+      <w:r>
+        <w:rPr>
+          <w:b w:val="0"/>
+          <w:sz w:val="24"/>
+          <w:szCs w:val="24"/>
+        </w:rPr>
+        <w:t>v</w:t>
+      </w:r>
+      <w:r>
+        <w:rPr>
+          <w:b w:val="0"/>
+          <w:sz w:val="24"/>
+          <w:szCs w:val="24"/>
+        </w:rPr>
+        <w:t>scode</w:t>
+      </w:r>
+      <w:r>
+        <w:rPr>
+          <w:b w:val="0"/>
+          <w:sz w:val="24"/>
+          <w:szCs w:val="24"/>
+        </w:rPr>
+        <w:t>为何在服务器rdp远程桌面时，无法扩展</w:t>
+      </w:r>
+    </w:p>
+    <w:p>
+      <w:pPr>
+        <w:rPr>
+          <w:b w:val="0"/>
+          <w:sz w:val="24"/>
+          <w:szCs w:val="24"/>
+        </w:rPr>
+      </w:pPr>
+    </w:p>
+    <w:p>
+      <w:pPr>
+        <w:rPr>
+          <w:b w:val="0"/>
+          <w:sz w:val="24"/>
+          <w:szCs w:val="24"/>
+        </w:rPr>
+      </w:pPr>
+      <w:r>
+        <w:rPr>
+          <w:b w:val="0"/>
+          <w:sz w:val="24"/>
+          <w:szCs w:val="24"/>
+        </w:rPr>
+        <w:t>原因分析：vscode的扩展需要联网，它同google的chrome浏览器一样，需要系统代理。</w:t>
+      </w:r>
+    </w:p>
+    <w:p>
+      <w:pPr>
+        <w:ind w:firstLine="420" w:firstLineChars="0"/>
+        <w:rPr>
+          <w:b w:val="0"/>
+          <w:sz w:val="24"/>
+          <w:szCs w:val="24"/>
+        </w:rPr>
+      </w:pPr>
+      <w:r>
+        <w:rPr>
+          <w:b w:val="0"/>
+          <w:sz w:val="24"/>
+          <w:szCs w:val="24"/>
+        </w:rPr>
+        <w:t>Google的chrome浏览器只支持普通桌面环境，可以使用系统代理，像我们这种rdp协议的远程界面，无法使用系统代理，因此chrome浏览器也无法联网访问。</w:t>
+      </w:r>
+    </w:p>
+    <w:p>
+      <w:pPr>
+        <w:ind w:firstLine="420" w:firstLineChars="0"/>
+        <w:rPr>
+          <w:b w:val="0"/>
+          <w:sz w:val="24"/>
+          <w:szCs w:val="24"/>
+        </w:rPr>
+      </w:pPr>
+      <w:r>
+        <w:rPr>
+          <w:b w:val="0"/>
+          <w:sz w:val="24"/>
+          <w:szCs w:val="24"/>
+        </w:rPr>
+        <w:t>因此只要解决了chrome浏览器的联网问题，就能搞定vscode的扩展问题了。</w:t>
+      </w:r>
+    </w:p>
+    <w:p>
+      <w:pPr>
+        <w:rPr>
+          <w:b w:val="0"/>
+          <w:sz w:val="24"/>
+          <w:szCs w:val="24"/>
+        </w:rPr>
+      </w:pPr>
+      <w:r>
+        <w:rPr>
+          <w:b w:val="0"/>
+          <w:sz w:val="24"/>
+          <w:szCs w:val="24"/>
+        </w:rPr>
+        <w:t>解决方法：</w:t>
+      </w:r>
+    </w:p>
+    <w:p>
+      <w:pPr>
+        <w:rPr>
+          <w:b w:val="0"/>
+          <w:sz w:val="24"/>
+          <w:szCs w:val="24"/>
+        </w:rPr>
+      </w:pPr>
+      <w:bookmarkStart w:id="10" w:name="_GoBack"/>
+      <w:bookmarkEnd w:id="10"/>
+    </w:p>
+    <w:p>
+      <w:pPr/>
+    </w:p>
     <w:p>
       <w:pPr>
         <w:pStyle w:val="4"/>
@@ -2534,7 +2735,9 @@
         <w:t>完毕</w:t>
       </w:r>
     </w:p>
-    <w:p/>
+    <w:p>
+      <w:pPr/>
+    </w:p>
     <w:sectPr>
       <w:headerReference r:id="rId3" w:type="default"/>
       <w:footerReference r:id="rId4" w:type="default"/>
@@ -2687,10 +2890,7 @@
       </w:pBdr>
     </w:pPr>
     <w:r>
-      <w:t>vscode使用</w:t>
-    </w:r>
-    <w:r>
-      <w:t>学习</w:t>
+      <w:t>vscode使用学习</w:t>
     </w:r>
   </w:p>
 </w:hdr>

</xml_diff>

<commit_message>
solved vim extent err
</commit_message>
<xml_diff>
--- a/vscode使用学习1812.docx
+++ b/vscode使用学习1812.docx
@@ -143,11 +143,11 @@
         </w:rPr>
       </w:pPr>
       <w:bookmarkStart w:id="0" w:name="_Toc262064942"/>
-      <w:bookmarkStart w:id="1" w:name="_Toc261695909"/>
-      <w:bookmarkStart w:id="2" w:name="_Toc295291030"/>
-      <w:bookmarkStart w:id="3" w:name="_Toc295497817"/>
-      <w:bookmarkStart w:id="4" w:name="_Toc261695782"/>
-      <w:bookmarkStart w:id="5" w:name="_Toc261112287"/>
+      <w:bookmarkStart w:id="1" w:name="_Toc295497817"/>
+      <w:bookmarkStart w:id="2" w:name="_Toc261695909"/>
+      <w:bookmarkStart w:id="3" w:name="_Toc261695782"/>
+      <w:bookmarkStart w:id="4" w:name="_Toc261112287"/>
+      <w:bookmarkStart w:id="5" w:name="_Toc295291030"/>
       <w:r>
         <w:rPr>
           <w:rFonts w:hint="eastAsia" w:ascii="微软雅黑" w:hAnsi="微软雅黑"/>
@@ -1493,6 +1493,661 @@
     </w:p>
     <w:p>
       <w:pPr>
+        <w:pStyle w:val="5"/>
+        <w:numPr>
+          <w:ilvl w:val="2"/>
+          <w:numId w:val="1"/>
+        </w:numPr>
+        <w:adjustRightInd w:val="0"/>
+        <w:snapToGrid w:val="0"/>
+        <w:spacing w:before="0" w:after="0" w:line="240" w:lineRule="auto"/>
+        <w:rPr>
+          <w:rFonts w:ascii="Times New Roman" w:hAnsi="Times New Roman" w:eastAsia="微软雅黑"/>
+          <w:b w:val="0"/>
+        </w:rPr>
+      </w:pPr>
+      <w:r>
+        <w:rPr>
+          <w:rFonts w:ascii="Times New Roman" w:hAnsi="Times New Roman" w:eastAsia="微软雅黑"/>
+          <w:b w:val="0"/>
+        </w:rPr>
+        <w:t>安装方法1,使用dpkg命令</w:t>
+      </w:r>
+    </w:p>
+    <w:p>
+      <w:pPr>
+        <w:adjustRightInd w:val="0"/>
+        <w:snapToGrid w:val="0"/>
+        <w:ind w:firstLine="420" w:firstLineChars="0"/>
+        <w:rPr>
+          <w:rFonts w:hint="default"/>
+        </w:rPr>
+      </w:pPr>
+      <w:r>
+        <w:rPr>
+          <w:rFonts w:hint="default"/>
+        </w:rPr>
+        <w:t>dpkg -i命令</w:t>
+      </w:r>
+    </w:p>
+    <w:p>
+      <w:pPr>
+        <w:adjustRightInd w:val="0"/>
+        <w:snapToGrid w:val="0"/>
+        <w:rPr>
+          <w:rFonts w:hint="default"/>
+        </w:rPr>
+      </w:pPr>
+      <w:r>
+        <w:drawing>
+          <wp:inline distT="0" distB="0" distL="114300" distR="114300">
+            <wp:extent cx="5273040" cy="1764030"/>
+            <wp:effectExtent l="0" t="0" r="3810" b="7620"/>
+            <wp:docPr id="11" name="图片 11"/>
+            <wp:cNvGraphicFramePr>
+              <a:graphicFrameLocks xmlns:a="http://schemas.openxmlformats.org/drawingml/2006/main" noChangeAspect="1"/>
+            </wp:cNvGraphicFramePr>
+            <a:graphic xmlns:a="http://schemas.openxmlformats.org/drawingml/2006/main">
+              <a:graphicData uri="http://schemas.openxmlformats.org/drawingml/2006/picture">
+                <pic:pic xmlns:pic="http://schemas.openxmlformats.org/drawingml/2006/picture">
+                  <pic:nvPicPr>
+                    <pic:cNvPr id="11" name="图片 11"/>
+                    <pic:cNvPicPr>
+                      <a:picLocks noChangeAspect="1"/>
+                    </pic:cNvPicPr>
+                  </pic:nvPicPr>
+                  <pic:blipFill>
+                    <a:blip r:embed="rId8"/>
+                    <a:stretch>
+                      <a:fillRect/>
+                    </a:stretch>
+                  </pic:blipFill>
+                  <pic:spPr>
+                    <a:xfrm>
+                      <a:off x="0" y="0"/>
+                      <a:ext cx="5273040" cy="1764030"/>
+                    </a:xfrm>
+                    <a:prstGeom prst="rect">
+                      <a:avLst/>
+                    </a:prstGeom>
+                    <a:noFill/>
+                    <a:ln w="9525">
+                      <a:noFill/>
+                      <a:miter/>
+                    </a:ln>
+                  </pic:spPr>
+                </pic:pic>
+              </a:graphicData>
+            </a:graphic>
+          </wp:inline>
+        </w:drawing>
+      </w:r>
+    </w:p>
+    <w:p>
+      <w:pPr>
+        <w:adjustRightInd w:val="0"/>
+        <w:snapToGrid w:val="0"/>
+      </w:pPr>
+      <w:r>
+        <w:t>安装到/usr的目录下。</w:t>
+      </w:r>
+    </w:p>
+    <w:p>
+      <w:pPr>
+        <w:pStyle w:val="6"/>
+        <w:numPr>
+          <w:ilvl w:val="3"/>
+          <w:numId w:val="1"/>
+        </w:numPr>
+        <w:adjustRightInd w:val="0"/>
+        <w:snapToGrid w:val="0"/>
+        <w:spacing w:before="0" w:after="0" w:line="240" w:lineRule="auto"/>
+        <w:rPr>
+          <w:b w:val="0"/>
+          <w:sz w:val="24"/>
+          <w:szCs w:val="24"/>
+        </w:rPr>
+      </w:pPr>
+      <w:r>
+        <w:rPr>
+          <w:b w:val="0"/>
+          <w:sz w:val="24"/>
+          <w:szCs w:val="24"/>
+        </w:rPr>
+        <w:t xml:space="preserve"> 打开方式终端上code&amp;</w:t>
+      </w:r>
+    </w:p>
+    <w:p>
+      <w:pPr>
+        <w:pStyle w:val="6"/>
+        <w:numPr>
+          <w:ilvl w:val="3"/>
+          <w:numId w:val="1"/>
+        </w:numPr>
+        <w:adjustRightInd w:val="0"/>
+        <w:snapToGrid w:val="0"/>
+        <w:spacing w:before="0" w:after="0" w:line="240" w:lineRule="auto"/>
+        <w:rPr>
+          <w:b w:val="0"/>
+          <w:sz w:val="24"/>
+          <w:szCs w:val="24"/>
+        </w:rPr>
+      </w:pPr>
+      <w:r>
+        <w:rPr>
+          <w:b w:val="0"/>
+          <w:sz w:val="24"/>
+          <w:szCs w:val="24"/>
+        </w:rPr>
+        <w:t xml:space="preserve"> </w:t>
+      </w:r>
+      <w:r>
+        <w:rPr>
+          <w:b w:val="0"/>
+          <w:sz w:val="24"/>
+          <w:szCs w:val="24"/>
+        </w:rPr>
+        <w:t>卸载方法</w:t>
+      </w:r>
+    </w:p>
+    <w:p>
+      <w:pPr>
+        <w:ind w:firstLine="420" w:firstLineChars="0"/>
+      </w:pPr>
+      <w:r>
+        <w:rPr>
+          <w:b w:val="0"/>
+          <w:sz w:val="24"/>
+          <w:szCs w:val="24"/>
+        </w:rPr>
+        <w:t>sudo apt-get remove code</w:t>
+      </w:r>
+    </w:p>
+    <w:p>
+      <w:pPr>
+        <w:pStyle w:val="5"/>
+        <w:numPr>
+          <w:ilvl w:val="2"/>
+          <w:numId w:val="1"/>
+        </w:numPr>
+        <w:adjustRightInd w:val="0"/>
+        <w:snapToGrid w:val="0"/>
+        <w:spacing w:before="0" w:after="0" w:line="240" w:lineRule="auto"/>
+        <w:rPr>
+          <w:rFonts w:ascii="Times New Roman" w:hAnsi="Times New Roman" w:eastAsia="微软雅黑"/>
+          <w:b w:val="0"/>
+        </w:rPr>
+      </w:pPr>
+      <w:r>
+        <w:rPr>
+          <w:rFonts w:ascii="Times New Roman" w:hAnsi="Times New Roman" w:eastAsia="微软雅黑"/>
+          <w:b w:val="0"/>
+        </w:rPr>
+        <w:t>安装方法</w:t>
+      </w:r>
+      <w:r>
+        <w:rPr>
+          <w:rFonts w:ascii="Times New Roman" w:hAnsi="Times New Roman" w:eastAsia="微软雅黑"/>
+          <w:b w:val="0"/>
+        </w:rPr>
+        <w:t>2</w:t>
+      </w:r>
+      <w:r>
+        <w:rPr>
+          <w:rFonts w:ascii="Times New Roman" w:hAnsi="Times New Roman" w:eastAsia="微软雅黑"/>
+          <w:b w:val="0"/>
+        </w:rPr>
+        <w:t>,使用</w:t>
+      </w:r>
+      <w:r>
+        <w:rPr>
+          <w:rFonts w:ascii="Times New Roman" w:hAnsi="Times New Roman" w:eastAsia="微软雅黑"/>
+          <w:b w:val="0"/>
+        </w:rPr>
+        <w:t>umake</w:t>
+      </w:r>
+      <w:r>
+        <w:rPr>
+          <w:rFonts w:ascii="Times New Roman" w:hAnsi="Times New Roman" w:eastAsia="微软雅黑"/>
+          <w:b w:val="0"/>
+        </w:rPr>
+        <w:t>命令</w:t>
+      </w:r>
+      <w:r>
+        <w:rPr>
+          <w:rFonts w:ascii="Times New Roman" w:hAnsi="Times New Roman" w:eastAsia="微软雅黑"/>
+          <w:b w:val="0"/>
+        </w:rPr>
+        <w:t>安装</w:t>
+      </w:r>
+    </w:p>
+    <w:p/>
+    <w:p>
+      <w:pPr>
+        <w:rPr>
+          <w:rFonts w:hint="eastAsia" w:ascii="Times New Roman" w:hAnsi="Times New Roman" w:eastAsia="微软雅黑"/>
+          <w:b w:val="0"/>
+        </w:rPr>
+      </w:pPr>
+      <w:r>
+        <w:rPr>
+          <w:rFonts w:hint="default"/>
+          <w:b w:val="0"/>
+        </w:rPr>
+        <w:t>S1：</w:t>
+      </w:r>
+      <w:r>
+        <w:rPr>
+          <w:rFonts w:hint="eastAsia" w:ascii="Times New Roman" w:hAnsi="Times New Roman" w:eastAsia="微软雅黑"/>
+          <w:b w:val="0"/>
+        </w:rPr>
+        <w:t xml:space="preserve"> 通过官方PPA安装Ubuntu make</w:t>
+      </w:r>
+    </w:p>
+    <w:p>
+      <w:pPr>
+        <w:rPr>
+          <w:rFonts w:hint="eastAsia" w:ascii="Times New Roman" w:hAnsi="Times New Roman" w:eastAsia="微软雅黑"/>
+          <w:b w:val="0"/>
+        </w:rPr>
+      </w:pPr>
+    </w:p>
+    <w:p>
+      <w:pPr>
+        <w:rPr>
+          <w:rFonts w:hint="eastAsia" w:ascii="Times New Roman" w:hAnsi="Times New Roman" w:eastAsia="微软雅黑"/>
+          <w:b w:val="0"/>
+        </w:rPr>
+      </w:pPr>
+      <w:r>
+        <w:rPr>
+          <w:rFonts w:hint="eastAsia" w:ascii="Times New Roman" w:hAnsi="Times New Roman" w:eastAsia="微软雅黑"/>
+          <w:b w:val="0"/>
+        </w:rPr>
+        <w:t xml:space="preserve">    sudo add-apt-repository ppa:ubuntu-desktop/ubuntu-make</w:t>
+      </w:r>
+    </w:p>
+    <w:p>
+      <w:pPr>
+        <w:rPr>
+          <w:rFonts w:hint="eastAsia" w:ascii="Times New Roman" w:hAnsi="Times New Roman" w:eastAsia="微软雅黑"/>
+          <w:b w:val="0"/>
+        </w:rPr>
+      </w:pPr>
+      <w:r>
+        <w:rPr>
+          <w:rFonts w:hint="eastAsia" w:ascii="Times New Roman" w:hAnsi="Times New Roman" w:eastAsia="微软雅黑"/>
+          <w:b w:val="0"/>
+        </w:rPr>
+        <w:t xml:space="preserve">    sudo apt-get update</w:t>
+      </w:r>
+    </w:p>
+    <w:p>
+      <w:pPr>
+        <w:rPr>
+          <w:rFonts w:hint="eastAsia" w:ascii="Times New Roman" w:hAnsi="Times New Roman" w:eastAsia="微软雅黑"/>
+          <w:b w:val="0"/>
+        </w:rPr>
+      </w:pPr>
+      <w:r>
+        <w:rPr>
+          <w:rFonts w:hint="eastAsia" w:ascii="Times New Roman" w:hAnsi="Times New Roman" w:eastAsia="微软雅黑"/>
+          <w:b w:val="0"/>
+        </w:rPr>
+        <w:t xml:space="preserve">    sudo apt-get install ubuntu-make</w:t>
+      </w:r>
+    </w:p>
+    <w:p>
+      <w:pPr>
+        <w:rPr>
+          <w:rFonts w:hint="eastAsia" w:ascii="Times New Roman" w:hAnsi="Times New Roman" w:eastAsia="微软雅黑"/>
+          <w:b w:val="0"/>
+        </w:rPr>
+      </w:pPr>
+    </w:p>
+    <w:p>
+      <w:pPr>
+        <w:rPr>
+          <w:rFonts w:hint="eastAsia" w:ascii="Times New Roman" w:hAnsi="Times New Roman" w:eastAsia="微软雅黑"/>
+          <w:b w:val="0"/>
+        </w:rPr>
+      </w:pPr>
+      <w:r>
+        <w:rPr>
+          <w:rFonts w:hint="default"/>
+          <w:b w:val="0"/>
+        </w:rPr>
+        <w:t>S2:</w:t>
+      </w:r>
+      <w:r>
+        <w:rPr>
+          <w:rFonts w:hint="eastAsia" w:ascii="Times New Roman" w:hAnsi="Times New Roman" w:eastAsia="微软雅黑"/>
+          <w:b w:val="0"/>
+        </w:rPr>
+        <w:t xml:space="preserve"> 使用命令安装visual studio code</w:t>
+      </w:r>
+    </w:p>
+    <w:p>
+      <w:pPr>
+        <w:rPr>
+          <w:rFonts w:hint="eastAsia" w:ascii="Times New Roman" w:hAnsi="Times New Roman" w:eastAsia="微软雅黑"/>
+          <w:b w:val="0"/>
+        </w:rPr>
+      </w:pPr>
+    </w:p>
+    <w:p>
+      <w:pPr>
+        <w:rPr>
+          <w:rFonts w:hint="eastAsia" w:ascii="Times New Roman" w:hAnsi="Times New Roman" w:eastAsia="微软雅黑"/>
+          <w:b w:val="0"/>
+        </w:rPr>
+      </w:pPr>
+      <w:r>
+        <w:rPr>
+          <w:rFonts w:hint="eastAsia" w:ascii="Times New Roman" w:hAnsi="Times New Roman" w:eastAsia="微软雅黑"/>
+          <w:b w:val="0"/>
+        </w:rPr>
+        <w:t xml:space="preserve">    umake ide visual-studio-code  (这条命令网上很多错写成web)</w:t>
+      </w:r>
+    </w:p>
+    <w:p>
+      <w:pPr>
+        <w:rPr>
+          <w:rFonts w:hint="eastAsia" w:ascii="Times New Roman" w:hAnsi="Times New Roman" w:eastAsia="微软雅黑"/>
+          <w:b w:val="0"/>
+        </w:rPr>
+      </w:pPr>
+    </w:p>
+    <w:p>
+      <w:pPr>
+        <w:rPr>
+          <w:rFonts w:hint="eastAsia" w:ascii="Times New Roman" w:hAnsi="Times New Roman" w:eastAsia="微软雅黑"/>
+          <w:b w:val="0"/>
+        </w:rPr>
+      </w:pPr>
+      <w:r>
+        <w:rPr>
+          <w:rFonts w:hint="eastAsia" w:ascii="Times New Roman" w:hAnsi="Times New Roman" w:eastAsia="微软雅黑"/>
+          <w:b w:val="0"/>
+        </w:rPr>
+        <w:t xml:space="preserve">    中间会确认安装visual studio code，输入a即可</w:t>
+      </w:r>
+    </w:p>
+    <w:p>
+      <w:pPr>
+        <w:rPr>
+          <w:rFonts w:hint="eastAsia" w:ascii="Times New Roman" w:hAnsi="Times New Roman" w:eastAsia="微软雅黑"/>
+          <w:b w:val="0"/>
+        </w:rPr>
+      </w:pPr>
+    </w:p>
+    <w:p>
+      <w:pPr>
+        <w:rPr>
+          <w:rFonts w:hint="eastAsia" w:ascii="Times New Roman" w:hAnsi="Times New Roman" w:eastAsia="微软雅黑"/>
+          <w:b w:val="0"/>
+        </w:rPr>
+      </w:pPr>
+      <w:r>
+        <w:rPr>
+          <w:rFonts w:hint="default"/>
+          <w:b w:val="0"/>
+        </w:rPr>
+        <w:t xml:space="preserve">S3: </w:t>
+      </w:r>
+      <w:r>
+        <w:rPr>
+          <w:rFonts w:hint="eastAsia" w:ascii="Times New Roman" w:hAnsi="Times New Roman" w:eastAsia="微软雅黑"/>
+          <w:b w:val="0"/>
+        </w:rPr>
+        <w:t>安装完成后，可以发现VSCode图标已经出现在Unity启动器上，点击即可运行。</w:t>
+      </w:r>
+    </w:p>
+    <w:p>
+      <w:pPr>
+        <w:rPr>
+          <w:rFonts w:hint="eastAsia" w:ascii="Times New Roman" w:hAnsi="Times New Roman" w:eastAsia="微软雅黑"/>
+          <w:b w:val="0"/>
+        </w:rPr>
+      </w:pPr>
+    </w:p>
+    <w:p>
+      <w:pPr>
+        <w:rPr>
+          <w:rFonts w:hint="eastAsia" w:ascii="Times New Roman" w:hAnsi="Times New Roman" w:eastAsia="微软雅黑"/>
+          <w:b w:val="0"/>
+        </w:rPr>
+      </w:pPr>
+      <w:r>
+        <w:rPr>
+          <w:rFonts w:hint="default"/>
+          <w:b w:val="0"/>
+        </w:rPr>
+        <w:t xml:space="preserve">S4: </w:t>
+      </w:r>
+      <w:r>
+        <w:rPr>
+          <w:rFonts w:hint="eastAsia" w:ascii="Times New Roman" w:hAnsi="Times New Roman" w:eastAsia="微软雅黑"/>
+          <w:b w:val="0"/>
+        </w:rPr>
+        <w:t>若安装完成，图标却没有出现，说明安装错误。</w:t>
+      </w:r>
+    </w:p>
+    <w:p>
+      <w:pPr>
+        <w:rPr>
+          <w:rFonts w:hint="eastAsia" w:ascii="Times New Roman" w:hAnsi="Times New Roman" w:eastAsia="微软雅黑"/>
+          <w:b w:val="0"/>
+        </w:rPr>
+      </w:pPr>
+    </w:p>
+    <w:p>
+      <w:pPr>
+        <w:rPr>
+          <w:rFonts w:hint="eastAsia" w:ascii="Times New Roman" w:hAnsi="Times New Roman" w:eastAsia="微软雅黑"/>
+          <w:b w:val="0"/>
+        </w:rPr>
+      </w:pPr>
+      <w:r>
+        <w:rPr>
+          <w:rFonts w:hint="eastAsia" w:ascii="Times New Roman" w:hAnsi="Times New Roman" w:eastAsia="微软雅黑"/>
+          <w:b w:val="0"/>
+        </w:rPr>
+        <w:t>报错为：(process:6655): dconf-WARNING **: failed to commit changes to dconf: Cannot。。。</w:t>
+      </w:r>
+    </w:p>
+    <w:p>
+      <w:pPr>
+        <w:rPr>
+          <w:rFonts w:hint="eastAsia" w:ascii="Times New Roman" w:hAnsi="Times New Roman" w:eastAsia="微软雅黑"/>
+          <w:b w:val="0"/>
+        </w:rPr>
+      </w:pPr>
+    </w:p>
+    <w:p>
+      <w:pPr>
+        <w:rPr>
+          <w:rFonts w:hint="eastAsia" w:ascii="Times New Roman" w:hAnsi="Times New Roman" w:eastAsia="微软雅黑"/>
+          <w:b w:val="0"/>
+        </w:rPr>
+      </w:pPr>
+      <w:r>
+        <w:rPr>
+          <w:rFonts w:hint="eastAsia" w:ascii="Times New Roman" w:hAnsi="Times New Roman" w:eastAsia="微软雅黑"/>
+          <w:b w:val="0"/>
+        </w:rPr>
+        <w:t>需要重置unity桌面</w:t>
+      </w:r>
+    </w:p>
+    <w:p>
+      <w:pPr>
+        <w:rPr>
+          <w:rFonts w:hint="eastAsia" w:ascii="Times New Roman" w:hAnsi="Times New Roman" w:eastAsia="微软雅黑"/>
+          <w:b w:val="0"/>
+        </w:rPr>
+      </w:pPr>
+    </w:p>
+    <w:p>
+      <w:pPr>
+        <w:rPr>
+          <w:rFonts w:hint="eastAsia" w:ascii="Times New Roman" w:hAnsi="Times New Roman" w:eastAsia="微软雅黑"/>
+          <w:b w:val="0"/>
+        </w:rPr>
+      </w:pPr>
+      <w:r>
+        <w:rPr>
+          <w:rFonts w:hint="eastAsia" w:ascii="Times New Roman" w:hAnsi="Times New Roman" w:eastAsia="微软雅黑"/>
+          <w:b w:val="0"/>
+        </w:rPr>
+        <w:t xml:space="preserve">    打开终端（使用快捷键 Ctrl + Alt + F1）进入终端</w:t>
+      </w:r>
+    </w:p>
+    <w:p>
+      <w:pPr>
+        <w:rPr>
+          <w:rFonts w:hint="eastAsia" w:ascii="Times New Roman" w:hAnsi="Times New Roman" w:eastAsia="微软雅黑"/>
+          <w:b w:val="0"/>
+        </w:rPr>
+      </w:pPr>
+      <w:r>
+        <w:rPr>
+          <w:rFonts w:hint="eastAsia" w:ascii="Times New Roman" w:hAnsi="Times New Roman" w:eastAsia="微软雅黑"/>
+          <w:b w:val="0"/>
+        </w:rPr>
+        <w:t xml:space="preserve">    dconf reset -f /org/compiz/ （重置Compiz）</w:t>
+      </w:r>
+    </w:p>
+    <w:p>
+      <w:pPr>
+        <w:rPr>
+          <w:rFonts w:hint="eastAsia" w:ascii="Times New Roman" w:hAnsi="Times New Roman" w:eastAsia="微软雅黑"/>
+          <w:b w:val="0"/>
+        </w:rPr>
+      </w:pPr>
+      <w:r>
+        <w:rPr>
+          <w:rFonts w:hint="eastAsia" w:ascii="Times New Roman" w:hAnsi="Times New Roman" w:eastAsia="微软雅黑"/>
+          <w:b w:val="0"/>
+        </w:rPr>
+        <w:t xml:space="preserve">    setsid unity （重启Unity）</w:t>
+      </w:r>
+    </w:p>
+    <w:p>
+      <w:pPr>
+        <w:rPr>
+          <w:rFonts w:hint="eastAsia" w:ascii="Times New Roman" w:hAnsi="Times New Roman" w:eastAsia="微软雅黑"/>
+          <w:b w:val="0"/>
+        </w:rPr>
+      </w:pPr>
+      <w:r>
+        <w:rPr>
+          <w:rFonts w:hint="eastAsia" w:ascii="Times New Roman" w:hAnsi="Times New Roman" w:eastAsia="微软雅黑"/>
+          <w:b w:val="0"/>
+        </w:rPr>
+        <w:t xml:space="preserve">    unity --reset-icons  （如果想重新使用unity默认的启动器图标，可以运行该命令）</w:t>
+      </w:r>
+    </w:p>
+    <w:p>
+      <w:pPr>
+        <w:rPr>
+          <w:rFonts w:hint="eastAsia" w:ascii="Times New Roman" w:hAnsi="Times New Roman" w:eastAsia="微软雅黑"/>
+          <w:b w:val="0"/>
+        </w:rPr>
+      </w:pPr>
+      <w:r>
+        <w:rPr>
+          <w:rFonts w:hint="eastAsia" w:ascii="Times New Roman" w:hAnsi="Times New Roman" w:eastAsia="微软雅黑"/>
+          <w:b w:val="0"/>
+        </w:rPr>
+        <w:t xml:space="preserve">    sudo shutdown -r now 来重新启动Ubuntu</w:t>
+      </w:r>
+    </w:p>
+    <w:p>
+      <w:pPr>
+        <w:pStyle w:val="6"/>
+        <w:numPr>
+          <w:ilvl w:val="3"/>
+          <w:numId w:val="1"/>
+        </w:numPr>
+        <w:adjustRightInd w:val="0"/>
+        <w:snapToGrid w:val="0"/>
+        <w:spacing w:before="0" w:after="0" w:line="240" w:lineRule="auto"/>
+        <w:rPr>
+          <w:b w:val="0"/>
+          <w:sz w:val="24"/>
+          <w:szCs w:val="24"/>
+        </w:rPr>
+      </w:pPr>
+      <w:r>
+        <w:rPr>
+          <w:b w:val="0"/>
+          <w:sz w:val="24"/>
+          <w:szCs w:val="24"/>
+        </w:rPr>
+        <w:t xml:space="preserve"> 卸载方法</w:t>
+      </w:r>
+    </w:p>
+    <w:p>
+      <w:pPr>
+        <w:rPr>
+          <w:rFonts w:hint="eastAsia" w:ascii="Times New Roman" w:hAnsi="Times New Roman" w:eastAsia="微软雅黑"/>
+          <w:b w:val="0"/>
+        </w:rPr>
+      </w:pPr>
+    </w:p>
+    <w:p>
+      <w:pPr>
+        <w:rPr>
+          <w:rFonts w:hint="eastAsia" w:ascii="Times New Roman" w:hAnsi="Times New Roman" w:eastAsia="微软雅黑"/>
+          <w:b w:val="0"/>
+        </w:rPr>
+      </w:pPr>
+      <w:r>
+        <w:rPr>
+          <w:rFonts w:hint="default"/>
+          <w:b w:val="0"/>
+        </w:rPr>
+        <w:t xml:space="preserve">S5: </w:t>
+      </w:r>
+      <w:r>
+        <w:rPr>
+          <w:rFonts w:hint="eastAsia" w:ascii="Times New Roman" w:hAnsi="Times New Roman" w:eastAsia="微软雅黑"/>
+          <w:b w:val="0"/>
+        </w:rPr>
+        <w:t>卸载已经安装的VSCode</w:t>
+      </w:r>
+    </w:p>
+    <w:p>
+      <w:pPr>
+        <w:rPr>
+          <w:rFonts w:hint="eastAsia" w:ascii="Times New Roman" w:hAnsi="Times New Roman" w:eastAsia="微软雅黑"/>
+          <w:b w:val="0"/>
+        </w:rPr>
+      </w:pPr>
+    </w:p>
+    <w:p>
+      <w:pPr>
+        <w:rPr>
+          <w:rFonts w:ascii="Times New Roman" w:hAnsi="Times New Roman" w:eastAsia="微软雅黑"/>
+          <w:b w:val="0"/>
+        </w:rPr>
+      </w:pPr>
+      <w:r>
+        <w:rPr>
+          <w:rFonts w:hint="eastAsia" w:ascii="Times New Roman" w:hAnsi="Times New Roman" w:eastAsia="微软雅黑"/>
+          <w:b w:val="0"/>
+        </w:rPr>
+        <w:t xml:space="preserve">    umake ide visual-studio-code  --remove</w:t>
+      </w:r>
+    </w:p>
+    <w:p>
+      <w:pPr>
+        <w:adjustRightInd w:val="0"/>
+        <w:snapToGrid w:val="0"/>
+      </w:pPr>
+    </w:p>
+    <w:p>
+      <w:pPr>
         <w:pStyle w:val="4"/>
         <w:numPr>
           <w:ilvl w:val="1"/>
@@ -1650,7 +2305,7 @@
                     </pic:cNvPicPr>
                   </pic:nvPicPr>
                   <pic:blipFill>
-                    <a:blip r:embed="rId8"/>
+                    <a:blip r:embed="rId9"/>
                     <a:stretch>
                       <a:fillRect/>
                     </a:stretch>
@@ -1715,7 +2370,7 @@
                     </pic:cNvPicPr>
                   </pic:nvPicPr>
                   <pic:blipFill>
-                    <a:blip r:embed="rId9"/>
+                    <a:blip r:embed="rId10"/>
                     <a:stretch>
                       <a:fillRect/>
                     </a:stretch>
@@ -2096,7 +2751,7 @@
                     </pic:cNvPicPr>
                   </pic:nvPicPr>
                   <pic:blipFill>
-                    <a:blip r:embed="rId10"/>
+                    <a:blip r:embed="rId11"/>
                     <a:stretch>
                       <a:fillRect/>
                     </a:stretch>
@@ -2164,7 +2819,7 @@
                     </pic:cNvPicPr>
                   </pic:nvPicPr>
                   <pic:blipFill>
-                    <a:blip r:embed="rId11"/>
+                    <a:blip r:embed="rId12"/>
                     <a:stretch>
                       <a:fillRect/>
                     </a:stretch>
@@ -2226,7 +2881,7 @@
                     </pic:cNvPicPr>
                   </pic:nvPicPr>
                   <pic:blipFill>
-                    <a:blip r:embed="rId12"/>
+                    <a:blip r:embed="rId13"/>
                     <a:stretch>
                       <a:fillRect/>
                     </a:stretch>
@@ -2292,7 +2947,7 @@
                     </pic:cNvPicPr>
                   </pic:nvPicPr>
                   <pic:blipFill>
-                    <a:blip r:embed="rId13"/>
+                    <a:blip r:embed="rId14"/>
                     <a:stretch>
                       <a:fillRect/>
                     </a:stretch>
@@ -2382,7 +3037,7 @@
                     </pic:cNvPicPr>
                   </pic:nvPicPr>
                   <pic:blipFill>
-                    <a:blip r:embed="rId14"/>
+                    <a:blip r:embed="rId15"/>
                     <a:stretch>
                       <a:fillRect/>
                     </a:stretch>
@@ -2448,7 +3103,7 @@
                     </pic:cNvPicPr>
                   </pic:nvPicPr>
                   <pic:blipFill>
-                    <a:blip r:embed="rId15"/>
+                    <a:blip r:embed="rId16"/>
                     <a:stretch>
                       <a:fillRect/>
                     </a:stretch>
@@ -2531,15 +3186,7 @@
           <w:sz w:val="24"/>
           <w:szCs w:val="24"/>
         </w:rPr>
-        <w:t>比如要安装vim插件，</w:t>
-      </w:r>
-      <w:r>
-        <w:rPr>
-          <w:b w:val="0"/>
-          <w:sz w:val="24"/>
-          <w:szCs w:val="24"/>
-        </w:rPr>
-        <w:t>直接在终端输入</w:t>
+        <w:t>比如要安装vim插件，直接在终端输入</w:t>
       </w:r>
     </w:p>
     <w:p>
@@ -2590,125 +3237,315 @@
           <w:sz w:val="24"/>
           <w:szCs w:val="24"/>
         </w:rPr>
-        <w:t xml:space="preserve"> </w:t>
-      </w:r>
-      <w:r>
+        <w:t xml:space="preserve"> vscode为何在服务器rdp远程桌面时，无法扩展</w:t>
+      </w:r>
+    </w:p>
+    <w:p>
+      <w:pPr>
         <w:rPr>
           <w:b w:val="0"/>
           <w:sz w:val="24"/>
           <w:szCs w:val="24"/>
         </w:rPr>
-        <w:t>v</w:t>
-      </w:r>
-      <w:r>
+      </w:pPr>
+    </w:p>
+    <w:p>
+      <w:pPr>
         <w:rPr>
           <w:b w:val="0"/>
           <w:sz w:val="24"/>
           <w:szCs w:val="24"/>
         </w:rPr>
-        <w:t>scode</w:t>
-      </w:r>
+      </w:pPr>
       <w:r>
         <w:rPr>
           <w:b w:val="0"/>
           <w:sz w:val="24"/>
           <w:szCs w:val="24"/>
         </w:rPr>
-        <w:t>为何在服务器rdp远程桌面时，无法扩展</w:t>
-      </w:r>
-    </w:p>
-    <w:p>
-      <w:pPr>
+        <w:t>原因分析：vscode的扩展需要联网，它同google的chrome浏览器一样，需要系统代理。</w:t>
+      </w:r>
+    </w:p>
+    <w:p>
+      <w:pPr>
+        <w:ind w:firstLine="420" w:firstLineChars="0"/>
         <w:rPr>
           <w:b w:val="0"/>
           <w:sz w:val="24"/>
           <w:szCs w:val="24"/>
         </w:rPr>
       </w:pPr>
-    </w:p>
-    <w:p>
-      <w:pPr>
+      <w:r>
         <w:rPr>
           <w:b w:val="0"/>
           <w:sz w:val="24"/>
           <w:szCs w:val="24"/>
         </w:rPr>
-      </w:pPr>
-      <w:r>
+        <w:t>Google的chrome浏览器只支持普通桌面环境，可以使用系统代理，像我们这种rdp协议的远程界面，无法使用系统代理，因此chrome浏览器也无法联网访问。</w:t>
+      </w:r>
+    </w:p>
+    <w:p>
+      <w:pPr>
+        <w:ind w:firstLine="420" w:firstLineChars="0"/>
         <w:rPr>
           <w:b w:val="0"/>
           <w:sz w:val="24"/>
           <w:szCs w:val="24"/>
         </w:rPr>
-        <w:t>原因分析：vscode的扩展需要联网，它同google的chrome浏览器一样，需要系统代理。</w:t>
-      </w:r>
-    </w:p>
-    <w:p>
-      <w:pPr>
-        <w:ind w:firstLine="420" w:firstLineChars="0"/>
+      </w:pPr>
+      <w:r>
         <w:rPr>
           <w:b w:val="0"/>
           <w:sz w:val="24"/>
           <w:szCs w:val="24"/>
         </w:rPr>
-      </w:pPr>
-      <w:r>
+        <w:t>因此只要解决了chrome浏览器的联网问题，就能搞定vscode的扩展问题了。</w:t>
+      </w:r>
+    </w:p>
+    <w:p>
+      <w:pPr>
         <w:rPr>
           <w:b w:val="0"/>
           <w:sz w:val="24"/>
           <w:szCs w:val="24"/>
         </w:rPr>
-        <w:t>Google的chrome浏览器只支持普通桌面环境，可以使用系统代理，像我们这种rdp协议的远程界面，无法使用系统代理，因此chrome浏览器也无法联网访问。</w:t>
-      </w:r>
-    </w:p>
-    <w:p>
-      <w:pPr>
-        <w:ind w:firstLine="420" w:firstLineChars="0"/>
+      </w:pPr>
+      <w:r>
         <w:rPr>
           <w:b w:val="0"/>
           <w:sz w:val="24"/>
           <w:szCs w:val="24"/>
         </w:rPr>
-      </w:pPr>
-      <w:r>
+        <w:t>解决方法：</w:t>
+      </w:r>
+    </w:p>
+    <w:p>
+      <w:pPr>
+        <w:pStyle w:val="6"/>
+        <w:numPr>
+          <w:ilvl w:val="3"/>
+          <w:numId w:val="1"/>
+        </w:numPr>
+        <w:adjustRightInd w:val="0"/>
+        <w:snapToGrid w:val="0"/>
+        <w:spacing w:before="0" w:after="0" w:line="240" w:lineRule="auto"/>
         <w:rPr>
           <w:b w:val="0"/>
           <w:sz w:val="24"/>
           <w:szCs w:val="24"/>
         </w:rPr>
-        <w:t>因此只要解决了chrome浏览器的联网问题，就能搞定vscode的扩展问题了。</w:t>
-      </w:r>
-    </w:p>
-    <w:p>
-      <w:pPr>
+      </w:pPr>
+      <w:r>
         <w:rPr>
           <w:b w:val="0"/>
           <w:sz w:val="24"/>
           <w:szCs w:val="24"/>
         </w:rPr>
-      </w:pPr>
-      <w:r>
+        <w:t xml:space="preserve"> Vscode 打印如下错误</w:t>
+      </w:r>
+    </w:p>
+    <w:p>
+      <w:pPr/>
+      <w:r>
+        <w:drawing>
+          <wp:inline distT="0" distB="0" distL="114300" distR="114300">
+            <wp:extent cx="4676140" cy="1600200"/>
+            <wp:effectExtent l="0" t="0" r="10160" b="0"/>
+            <wp:docPr id="1" name="图片 1"/>
+            <wp:cNvGraphicFramePr>
+              <a:graphicFrameLocks xmlns:a="http://schemas.openxmlformats.org/drawingml/2006/main" noChangeAspect="1"/>
+            </wp:cNvGraphicFramePr>
+            <a:graphic xmlns:a="http://schemas.openxmlformats.org/drawingml/2006/main">
+              <a:graphicData uri="http://schemas.openxmlformats.org/drawingml/2006/picture">
+                <pic:pic xmlns:pic="http://schemas.openxmlformats.org/drawingml/2006/picture">
+                  <pic:nvPicPr>
+                    <pic:cNvPr id="1" name="图片 1"/>
+                    <pic:cNvPicPr>
+                      <a:picLocks noChangeAspect="1"/>
+                    </pic:cNvPicPr>
+                  </pic:nvPicPr>
+                  <pic:blipFill>
+                    <a:blip r:embed="rId17"/>
+                    <a:stretch>
+                      <a:fillRect/>
+                    </a:stretch>
+                  </pic:blipFill>
+                  <pic:spPr>
+                    <a:xfrm>
+                      <a:off x="0" y="0"/>
+                      <a:ext cx="4676140" cy="1600200"/>
+                    </a:xfrm>
+                    <a:prstGeom prst="rect">
+                      <a:avLst/>
+                    </a:prstGeom>
+                    <a:noFill/>
+                    <a:ln w="9525">
+                      <a:noFill/>
+                      <a:miter/>
+                    </a:ln>
+                  </pic:spPr>
+                </pic:pic>
+              </a:graphicData>
+            </a:graphic>
+          </wp:inline>
+        </w:drawing>
+      </w:r>
+    </w:p>
+    <w:p>
+      <w:pPr/>
+    </w:p>
+    <w:p>
+      <w:pPr/>
+      <w:r>
+        <w:drawing>
+          <wp:inline distT="0" distB="0" distL="114300" distR="114300">
+            <wp:extent cx="4561840" cy="1381125"/>
+            <wp:effectExtent l="0" t="0" r="10160" b="9525"/>
+            <wp:docPr id="10" name="图片 10"/>
+            <wp:cNvGraphicFramePr>
+              <a:graphicFrameLocks xmlns:a="http://schemas.openxmlformats.org/drawingml/2006/main" noChangeAspect="1"/>
+            </wp:cNvGraphicFramePr>
+            <a:graphic xmlns:a="http://schemas.openxmlformats.org/drawingml/2006/main">
+              <a:graphicData uri="http://schemas.openxmlformats.org/drawingml/2006/picture">
+                <pic:pic xmlns:pic="http://schemas.openxmlformats.org/drawingml/2006/picture">
+                  <pic:nvPicPr>
+                    <pic:cNvPr id="10" name="图片 10"/>
+                    <pic:cNvPicPr>
+                      <a:picLocks noChangeAspect="1"/>
+                    </pic:cNvPicPr>
+                  </pic:nvPicPr>
+                  <pic:blipFill>
+                    <a:blip r:embed="rId18"/>
+                    <a:stretch>
+                      <a:fillRect/>
+                    </a:stretch>
+                  </pic:blipFill>
+                  <pic:spPr>
+                    <a:xfrm>
+                      <a:off x="0" y="0"/>
+                      <a:ext cx="4561840" cy="1381125"/>
+                    </a:xfrm>
+                    <a:prstGeom prst="rect">
+                      <a:avLst/>
+                    </a:prstGeom>
+                    <a:noFill/>
+                    <a:ln w="9525">
+                      <a:noFill/>
+                      <a:miter/>
+                    </a:ln>
+                  </pic:spPr>
+                </pic:pic>
+              </a:graphicData>
+            </a:graphic>
+          </wp:inline>
+        </w:drawing>
+      </w:r>
+    </w:p>
+    <w:p>
+      <w:pPr/>
+      <w:r>
+        <w:t>解决方法：</w:t>
+      </w:r>
+    </w:p>
+    <w:p>
+      <w:pPr/>
+      <w:r>
+        <w:t>删掉vscode，重新安装，</w:t>
+      </w:r>
+    </w:p>
+    <w:p>
+      <w:pPr/>
+      <w:r>
+        <w:t>并写删掉 .vscode 的插件 rm -rf ~/</w:t>
+      </w:r>
+      <w:bookmarkStart w:id="10" w:name="_GoBack"/>
+      <w:bookmarkEnd w:id="10"/>
+      <w:r>
+        <w:t>.vscode</w:t>
+      </w:r>
+    </w:p>
+    <w:p>
+      <w:pPr/>
+      <w:r>
+        <w:drawing>
+          <wp:inline distT="0" distB="0" distL="114300" distR="114300">
+            <wp:extent cx="2019300" cy="323850"/>
+            <wp:effectExtent l="0" t="0" r="0" b="0"/>
+            <wp:docPr id="12" name="图片 12"/>
+            <wp:cNvGraphicFramePr>
+              <a:graphicFrameLocks xmlns:a="http://schemas.openxmlformats.org/drawingml/2006/main" noChangeAspect="1"/>
+            </wp:cNvGraphicFramePr>
+            <a:graphic xmlns:a="http://schemas.openxmlformats.org/drawingml/2006/main">
+              <a:graphicData uri="http://schemas.openxmlformats.org/drawingml/2006/picture">
+                <pic:pic xmlns:pic="http://schemas.openxmlformats.org/drawingml/2006/picture">
+                  <pic:nvPicPr>
+                    <pic:cNvPr id="12" name="图片 12"/>
+                    <pic:cNvPicPr>
+                      <a:picLocks noChangeAspect="1"/>
+                    </pic:cNvPicPr>
+                  </pic:nvPicPr>
+                  <pic:blipFill>
+                    <a:blip r:embed="rId19"/>
+                    <a:stretch>
+                      <a:fillRect/>
+                    </a:stretch>
+                  </pic:blipFill>
+                  <pic:spPr>
+                    <a:xfrm>
+                      <a:off x="0" y="0"/>
+                      <a:ext cx="2019300" cy="323850"/>
+                    </a:xfrm>
+                    <a:prstGeom prst="rect">
+                      <a:avLst/>
+                    </a:prstGeom>
+                    <a:noFill/>
+                    <a:ln w="9525">
+                      <a:noFill/>
+                      <a:miter/>
+                    </a:ln>
+                  </pic:spPr>
+                </pic:pic>
+              </a:graphicData>
+            </a:graphic>
+          </wp:inline>
+        </w:drawing>
+      </w:r>
+    </w:p>
+    <w:p>
+      <w:pPr/>
+    </w:p>
+    <w:p>
+      <w:pPr/>
+    </w:p>
+    <w:p>
+      <w:pPr/>
+    </w:p>
+    <w:p>
+      <w:pPr>
         <w:rPr>
           <w:b w:val="0"/>
           <w:sz w:val="24"/>
           <w:szCs w:val="24"/>
         </w:rPr>
-        <w:t>解决方法：</w:t>
-      </w:r>
-    </w:p>
-    <w:p>
-      <w:pPr>
-        <w:rPr>
-          <w:b w:val="0"/>
-          <w:sz w:val="24"/>
-          <w:szCs w:val="24"/>
-        </w:rPr>
-      </w:pPr>
-      <w:bookmarkStart w:id="10" w:name="_GoBack"/>
-      <w:bookmarkEnd w:id="10"/>
-    </w:p>
-    <w:p>
-      <w:pPr/>
+      </w:pPr>
+    </w:p>
+    <w:p>
+      <w:pPr>
+        <w:pStyle w:val="4"/>
+        <w:numPr>
+          <w:ilvl w:val="1"/>
+          <w:numId w:val="1"/>
+        </w:numPr>
+        <w:adjustRightInd w:val="0"/>
+        <w:snapToGrid w:val="0"/>
+        <w:spacing w:before="0" w:after="0" w:line="240" w:lineRule="auto"/>
+        <w:rPr>
+          <w:rFonts w:hint="default"/>
+          <w:b w:val="0"/>
+          <w:sz w:val="30"/>
+          <w:szCs w:val="30"/>
+        </w:rPr>
+      </w:pPr>
     </w:p>
     <w:p>
       <w:pPr>

</xml_diff>